<commit_message>
Updated documents for 2024
</commit_message>
<xml_diff>
--- a/Setting Up Software for New Season-2023.docx
+++ b/Setting Up Software for New Season-2023.docx
@@ -248,7 +248,7 @@
             </w:rPr>
             <w:fldChar w:fldCharType="separate"/>
           </w:r>
-          <w:hyperlink w:anchor="_Toc149054589" w:history="1">
+          <w:hyperlink w:anchor="_Toc160117168" w:history="1">
             <w:r>
               <w:rPr>
                 <w:rStyle w:val="Hyperlink"/>
@@ -286,7 +286,7 @@
               <w:rPr>
                 <w:webHidden/>
               </w:rPr>
-              <w:instrText xml:space="preserve"> PAGEREF _Toc149054589 \h </w:instrText>
+              <w:instrText xml:space="preserve"> PAGEREF _Toc160117168 \h </w:instrText>
             </w:r>
             <w:r>
               <w:rPr>
@@ -323,7 +323,7 @@
               <w:szCs w:val="24"/>
             </w:rPr>
           </w:pPr>
-          <w:hyperlink w:anchor="_Toc149054590" w:history="1">
+          <w:hyperlink w:anchor="_Toc160117169" w:history="1">
             <w:r>
               <w:rPr>
                 <w:rStyle w:val="Hyperlink"/>
@@ -361,7 +361,7 @@
               <w:rPr>
                 <w:webHidden/>
               </w:rPr>
-              <w:instrText xml:space="preserve"> PAGEREF _Toc149054590 \h </w:instrText>
+              <w:instrText xml:space="preserve"> PAGEREF _Toc160117169 \h </w:instrText>
             </w:r>
             <w:r>
               <w:rPr>
@@ -398,7 +398,7 @@
               <w:szCs w:val="24"/>
             </w:rPr>
           </w:pPr>
-          <w:hyperlink w:anchor="_Toc149054591" w:history="1">
+          <w:hyperlink w:anchor="_Toc160117170" w:history="1">
             <w:r>
               <w:rPr>
                 <w:rStyle w:val="Hyperlink"/>
@@ -436,7 +436,7 @@
               <w:rPr>
                 <w:webHidden/>
               </w:rPr>
-              <w:instrText xml:space="preserve"> PAGEREF _Toc149054591 \h </w:instrText>
+              <w:instrText xml:space="preserve"> PAGEREF _Toc160117170 \h </w:instrText>
             </w:r>
             <w:r>
               <w:rPr>
@@ -473,7 +473,7 @@
               <w:szCs w:val="24"/>
             </w:rPr>
           </w:pPr>
-          <w:hyperlink w:anchor="_Toc149054592" w:history="1">
+          <w:hyperlink w:anchor="_Toc160117171" w:history="1">
             <w:r>
               <w:rPr>
                 <w:rStyle w:val="Hyperlink"/>
@@ -511,7 +511,7 @@
               <w:rPr>
                 <w:webHidden/>
               </w:rPr>
-              <w:instrText xml:space="preserve"> PAGEREF _Toc149054592 \h </w:instrText>
+              <w:instrText xml:space="preserve"> PAGEREF _Toc160117171 \h </w:instrText>
             </w:r>
             <w:r>
               <w:rPr>
@@ -548,7 +548,7 @@
               <w:szCs w:val="24"/>
             </w:rPr>
           </w:pPr>
-          <w:hyperlink w:anchor="_Toc149054593" w:history="1">
+          <w:hyperlink w:anchor="_Toc160117172" w:history="1">
             <w:r>
               <w:rPr>
                 <w:rStyle w:val="Hyperlink"/>
@@ -586,7 +586,7 @@
               <w:rPr>
                 <w:webHidden/>
               </w:rPr>
-              <w:instrText xml:space="preserve"> PAGEREF _Toc149054593 \h </w:instrText>
+              <w:instrText xml:space="preserve"> PAGEREF _Toc160117172 \h </w:instrText>
             </w:r>
             <w:r>
               <w:rPr>
@@ -623,7 +623,7 @@
               <w:szCs w:val="24"/>
             </w:rPr>
           </w:pPr>
-          <w:hyperlink w:anchor="_Toc149054594" w:history="1">
+          <w:hyperlink w:anchor="_Toc160117173" w:history="1">
             <w:r>
               <w:rPr>
                 <w:rStyle w:val="Hyperlink"/>
@@ -661,7 +661,7 @@
               <w:rPr>
                 <w:webHidden/>
               </w:rPr>
-              <w:instrText xml:space="preserve"> PAGEREF _Toc149054594 \h </w:instrText>
+              <w:instrText xml:space="preserve"> PAGEREF _Toc160117173 \h </w:instrText>
             </w:r>
             <w:r>
               <w:rPr>
@@ -698,7 +698,7 @@
               <w:szCs w:val="24"/>
             </w:rPr>
           </w:pPr>
-          <w:hyperlink w:anchor="_Toc149054595" w:history="1">
+          <w:hyperlink w:anchor="_Toc160117174" w:history="1">
             <w:r>
               <w:rPr>
                 <w:rStyle w:val="Hyperlink"/>
@@ -736,7 +736,7 @@
               <w:rPr>
                 <w:webHidden/>
               </w:rPr>
-              <w:instrText xml:space="preserve"> PAGEREF _Toc149054595 \h </w:instrText>
+              <w:instrText xml:space="preserve"> PAGEREF _Toc160117174 \h </w:instrText>
             </w:r>
             <w:r>
               <w:rPr>
@@ -773,7 +773,7 @@
               <w:szCs w:val="24"/>
             </w:rPr>
           </w:pPr>
-          <w:hyperlink w:anchor="_Toc149054596" w:history="1">
+          <w:hyperlink w:anchor="_Toc160117175" w:history="1">
             <w:r>
               <w:rPr>
                 <w:rStyle w:val="Hyperlink"/>
@@ -811,7 +811,7 @@
               <w:rPr>
                 <w:webHidden/>
               </w:rPr>
-              <w:instrText xml:space="preserve"> PAGEREF _Toc149054596 \h </w:instrText>
+              <w:instrText xml:space="preserve"> PAGEREF _Toc160117175 \h </w:instrText>
             </w:r>
             <w:r>
               <w:rPr>
@@ -870,7 +870,7 @@
       <w:pPr>
         <w:pStyle w:val="Heading1"/>
       </w:pPr>
-      <w:bookmarkStart w:id="0" w:name="_Toc149054589"/>
+      <w:bookmarkStart w:id="0" w:name="_Toc160117168"/>
       <w:r>
         <w:lastRenderedPageBreak/>
         <w:t>Introduction</w:t>
@@ -1028,7 +1028,7 @@
         <w:pStyle w:val="Heading1"/>
       </w:pPr>
       <w:bookmarkStart w:id="1" w:name="_Common_Processes_/"/>
-      <w:bookmarkStart w:id="2" w:name="_Toc149054590"/>
+      <w:bookmarkStart w:id="2" w:name="_Toc160117169"/>
       <w:bookmarkEnd w:id="1"/>
       <w:r>
         <w:t>Setting up a New Repository</w:t>
@@ -2014,7 +2014,7 @@
       <w:pPr>
         <w:pStyle w:val="Heading1"/>
       </w:pPr>
-      <w:bookmarkStart w:id="3" w:name="_Toc149054591"/>
+      <w:bookmarkStart w:id="3" w:name="_Toc160117170"/>
       <w:r>
         <w:lastRenderedPageBreak/>
         <w:t xml:space="preserve">Installing </w:t>
@@ -2476,7 +2476,13 @@
               <w:t xml:space="preserve">    </w:t>
             </w:r>
             <w:r>
-              <w:t>implementation 'com.acmerobotics.dashboard:dashboard:0.4.12'</w:t>
+              <w:t>implementation 'com.acmerobotics.dashboard:dashboard:0.4.1</w:t>
+            </w:r>
+            <w:r>
+              <w:t>5</w:t>
+            </w:r>
+            <w:r>
+              <w:t>'</w:t>
             </w:r>
             <w:r>
               <w:br/>
@@ -3039,6 +3045,12 @@
         <w:t>Note</w:t>
       </w:r>
       <w:r>
+        <w:rPr>
+          <w:rStyle w:val="Strong"/>
+        </w:rPr>
+        <w:t>1</w:t>
+      </w:r>
+      <w:r>
         <w:t>:</w:t>
       </w:r>
       <w:r>
@@ -3080,6 +3092,41 @@
       </w:r>
       <w:r>
         <w:t>.</w:t>
+      </w:r>
+    </w:p>
+    <w:p>
+      <w:pPr>
+        <w:pStyle w:val="BodyNote"/>
+      </w:pPr>
+      <w:r>
+        <w:rPr>
+          <w:rStyle w:val="Strong"/>
+        </w:rPr>
+        <w:t>Note2</w:t>
+      </w:r>
+      <w:r>
+        <w:t>:</w:t>
+      </w:r>
+      <w:r>
+        <w:tab/>
+        <w:t xml:space="preserve">As of 2024, the background image of the dashboard will appear once the </w:t>
+      </w:r>
+      <w:r>
+        <w:rPr>
+          <w:rStyle w:val="Command"/>
+          <w:i w:val="0"/>
+          <w:color w:val="auto"/>
+        </w:rPr>
+        <w:t>Start</w:t>
+      </w:r>
+      <w:r>
+        <w:t xml:space="preserve"> button is selected. If the displayed image is not current for the current year then check the Git repository and update the gradle se</w:t>
+      </w:r>
+      <w:r>
+        <w:t>t</w:t>
+      </w:r>
+      <w:r>
+        <w:t>tings for an updated version number.</w:t>
       </w:r>
     </w:p>
     <w:p>
@@ -3104,7 +3151,7 @@
       <w:pPr>
         <w:pStyle w:val="Heading1"/>
       </w:pPr>
-      <w:bookmarkStart w:id="5" w:name="_Toc149054592"/>
+      <w:bookmarkStart w:id="5" w:name="_Toc160117171"/>
       <w:r>
         <w:lastRenderedPageBreak/>
         <w:t xml:space="preserve">Installing </w:t>
@@ -3146,7 +3193,13 @@
         <w:t xml:space="preserve">Use the following commands to </w:t>
       </w:r>
       <w:r>
-        <w:t>bring in source code from the 8.2 version of the repository</w:t>
+        <w:t xml:space="preserve">replace some </w:t>
+      </w:r>
+      <w:r>
+        <w:t>version</w:t>
+      </w:r>
+      <w:r>
+        <w:t xml:space="preserve"> 9.0 routines with those from version 8.2</w:t>
       </w:r>
       <w:r>
         <w:t>:</w:t>
@@ -3269,7 +3322,58 @@
               <w:pStyle w:val="TableEntry"/>
             </w:pPr>
             <w:r>
-              <w:t xml:space="preserve">Delete the following files: </w:t>
+              <w:t>Delete the following files</w:t>
+            </w:r>
+            <w:r>
+              <w:t xml:space="preserve"> (in this order)</w:t>
+            </w:r>
+            <w:r>
+              <w:t xml:space="preserve">: </w:t>
+            </w:r>
+            <w:r>
+              <w:rPr>
+                <w:rStyle w:val="Command"/>
+              </w:rPr>
+              <w:t>TankDrive</w:t>
+            </w:r>
+            <w:r>
+              <w:t>,</w:t>
+            </w:r>
+            <w:r>
+              <w:t xml:space="preserve"> </w:t>
+            </w:r>
+            <w:r>
+              <w:rPr>
+                <w:rStyle w:val="Command"/>
+              </w:rPr>
+              <w:t>MecanumDrive</w:t>
+            </w:r>
+            <w:r>
+              <w:t xml:space="preserve">, </w:t>
+            </w:r>
+            <w:r>
+              <w:rPr>
+                <w:rStyle w:val="Command"/>
+              </w:rPr>
+              <w:t>TwoDeadWheelLocalizer</w:t>
+            </w:r>
+            <w:r>
+              <w:t>,</w:t>
+            </w:r>
+            <w:r>
+              <w:rPr>
+                <w:rStyle w:val="Command"/>
+              </w:rPr>
+              <w:t xml:space="preserve"> </w:t>
+            </w:r>
+            <w:r>
+              <w:rPr>
+                <w:rStyle w:val="Command"/>
+              </w:rPr>
+              <w:t>ThreeDeadWheelLocalizer</w:t>
+            </w:r>
+            <w:r>
+              <w:t xml:space="preserve">, </w:t>
             </w:r>
             <w:r>
               <w:rPr>
@@ -3281,60 +3385,13 @@
               <w:t xml:space="preserve">, </w:t>
             </w:r>
             <w:r>
-              <w:rPr>
-                <w:rStyle w:val="Command"/>
-              </w:rPr>
-              <w:t>MecanumDrive</w:t>
-            </w:r>
-            <w:r>
-              <w:t xml:space="preserve">, </w:t>
-            </w:r>
-            <w:r>
-              <w:rPr>
-                <w:rStyle w:val="Command"/>
-              </w:rPr>
-              <w:t>TankDrive</w:t>
-            </w:r>
-            <w:r>
-              <w:t xml:space="preserve">, </w:t>
-            </w:r>
-            <w:r>
-              <w:rPr>
-                <w:rStyle w:val="Command"/>
-              </w:rPr>
-              <w:t>ThreeDeadWheelLocalizer</w:t>
-            </w:r>
-            <w:r>
-              <w:t xml:space="preserve">, </w:t>
-            </w:r>
-            <w:r>
-              <w:rPr>
-                <w:rStyle w:val="Command"/>
-              </w:rPr>
-              <w:t>TwoDeadWheelLocalizer</w:t>
-            </w:r>
-            <w:r>
-              <w:t>.</w:t>
-            </w:r>
-          </w:p>
-          <w:p>
-            <w:pPr>
-              <w:pStyle w:val="TableEntry"/>
-            </w:pPr>
-            <w:r>
-              <w:rPr>
-                <w:rStyle w:val="Strong"/>
-              </w:rPr>
-              <w:t>DO NOT</w:t>
-            </w:r>
-            <w:r>
-              <w:t xml:space="preserve"> delete </w:t>
-            </w:r>
-            <w:r>
-              <w:rPr>
-                <w:rStyle w:val="Command"/>
-              </w:rPr>
-              <w:t>PoseMessage</w:t>
+              <w:t xml:space="preserve">and </w:t>
+            </w:r>
+            <w:r>
+              <w:rPr>
+                <w:rStyle w:val="Command"/>
+              </w:rPr>
+              <w:t>Drawing</w:t>
             </w:r>
             <w:r>
               <w:t>.</w:t>
@@ -3369,7 +3426,7 @@
               <w:pStyle w:val="TableEntry"/>
             </w:pPr>
             <w:r>
-              <w:t xml:space="preserve">Open </w:t>
+              <w:t xml:space="preserve">Move the file </w:t>
             </w:r>
             <w:r>
               <w:rPr>
@@ -3378,12 +3435,24 @@
               <w:t>PoseMessage</w:t>
             </w:r>
             <w:r>
-              <w:t>.</w:t>
+              <w:t xml:space="preserve"> out of the messages folder and into </w:t>
+            </w:r>
+            <w:r>
+              <w:rPr>
+                <w:rStyle w:val="Command"/>
+              </w:rPr>
+              <w:t>org.firstinspires.ftc.teamcode</w:t>
+            </w:r>
+            <w:r>
+              <w:t xml:space="preserve"> folder.</w:t>
             </w:r>
           </w:p>
         </w:tc>
       </w:tr>
       <w:tr>
+        <w:trPr>
+          <w:trHeight w:val="16"/>
+        </w:trPr>
         <w:tc>
           <w:tcPr>
             <w:tcW w:w="540" w:type="dxa"/>
@@ -3407,39 +3476,24 @@
               <w:pStyle w:val="TableEntry"/>
             </w:pPr>
             <w:r>
-              <w:t xml:space="preserve">Add the string </w:t>
-            </w:r>
-            <w:r>
-              <w:rPr>
-                <w:rStyle w:val="Command"/>
-              </w:rPr>
-              <w:t>.geometry</w:t>
-            </w:r>
-            <w:r>
-              <w:t xml:space="preserve"> after </w:t>
-            </w:r>
-            <w:r>
-              <w:rPr>
-                <w:rStyle w:val="Command"/>
-              </w:rPr>
-              <w:t>roadrunner</w:t>
-            </w:r>
-            <w:r>
-              <w:t xml:space="preserve"> in the </w:t>
-            </w:r>
-            <w:r>
-              <w:rPr>
-                <w:rStyle w:val="Command"/>
-              </w:rPr>
-              <w:t>import</w:t>
-            </w:r>
-            <w:r>
-              <w:t xml:space="preserve"> statement.</w:t>
+              <w:t xml:space="preserve">Delete all other files in the </w:t>
+            </w:r>
+            <w:r>
+              <w:rPr>
+                <w:rStyle w:val="Command"/>
+              </w:rPr>
+              <w:t>messages</w:t>
+            </w:r>
+            <w:r>
+              <w:t xml:space="preserve"> folder.</w:t>
             </w:r>
           </w:p>
         </w:tc>
       </w:tr>
       <w:tr>
+        <w:trPr>
+          <w:trHeight w:val="16"/>
+        </w:trPr>
         <w:tc>
           <w:tcPr>
             <w:tcW w:w="540" w:type="dxa"/>
@@ -3451,6 +3505,150 @@
             </w:pPr>
             <w:r>
               <w:t>5.</w:t>
+            </w:r>
+          </w:p>
+        </w:tc>
+        <w:tc>
+          <w:tcPr>
+            <w:tcW w:w="6730" w:type="dxa"/>
+          </w:tcPr>
+          <w:p>
+            <w:pPr>
+              <w:pStyle w:val="TableEntry"/>
+            </w:pPr>
+            <w:r>
+              <w:t xml:space="preserve">Delete the </w:t>
+            </w:r>
+            <w:r>
+              <w:rPr>
+                <w:rStyle w:val="Command"/>
+              </w:rPr>
+              <w:t>messages</w:t>
+            </w:r>
+            <w:r>
+              <w:t xml:space="preserve"> folder.</w:t>
+            </w:r>
+          </w:p>
+        </w:tc>
+      </w:tr>
+      <w:tr>
+        <w:trPr>
+          <w:trHeight w:val="16"/>
+        </w:trPr>
+        <w:tc>
+          <w:tcPr>
+            <w:tcW w:w="540" w:type="dxa"/>
+          </w:tcPr>
+          <w:p>
+            <w:pPr>
+              <w:pStyle w:val="TableEntry"/>
+              <w:jc w:val="right"/>
+            </w:pPr>
+            <w:r>
+              <w:t>6</w:t>
+            </w:r>
+            <w:r>
+              <w:t>.</w:t>
+            </w:r>
+          </w:p>
+        </w:tc>
+        <w:tc>
+          <w:tcPr>
+            <w:tcW w:w="6730" w:type="dxa"/>
+          </w:tcPr>
+          <w:p>
+            <w:pPr>
+              <w:pStyle w:val="TableEntry"/>
+            </w:pPr>
+            <w:r>
+              <w:t xml:space="preserve">Open </w:t>
+            </w:r>
+            <w:r>
+              <w:rPr>
+                <w:rStyle w:val="Command"/>
+              </w:rPr>
+              <w:t>PoseMessage</w:t>
+            </w:r>
+            <w:r>
+              <w:t>.</w:t>
+            </w:r>
+          </w:p>
+        </w:tc>
+      </w:tr>
+      <w:tr>
+        <w:tc>
+          <w:tcPr>
+            <w:tcW w:w="540" w:type="dxa"/>
+          </w:tcPr>
+          <w:p>
+            <w:pPr>
+              <w:pStyle w:val="TableEntry"/>
+              <w:jc w:val="right"/>
+            </w:pPr>
+            <w:r>
+              <w:t>7</w:t>
+            </w:r>
+            <w:r>
+              <w:t>.</w:t>
+            </w:r>
+          </w:p>
+        </w:tc>
+        <w:tc>
+          <w:tcPr>
+            <w:tcW w:w="6730" w:type="dxa"/>
+          </w:tcPr>
+          <w:p>
+            <w:pPr>
+              <w:pStyle w:val="TableEntry"/>
+            </w:pPr>
+            <w:r>
+              <w:t xml:space="preserve">Add the string </w:t>
+            </w:r>
+            <w:r>
+              <w:rPr>
+                <w:rStyle w:val="Command"/>
+              </w:rPr>
+              <w:t>.geometry</w:t>
+            </w:r>
+            <w:r>
+              <w:t xml:space="preserve"> after </w:t>
+            </w:r>
+            <w:r>
+              <w:rPr>
+                <w:rStyle w:val="Command"/>
+              </w:rPr>
+              <w:t>roadrunner</w:t>
+            </w:r>
+            <w:r>
+              <w:t xml:space="preserve"> in the </w:t>
+            </w:r>
+            <w:r>
+              <w:rPr>
+                <w:rStyle w:val="Command"/>
+              </w:rPr>
+              <w:t>import</w:t>
+            </w:r>
+            <w:r>
+              <w:t xml:space="preserve"> statement.</w:t>
+            </w:r>
+          </w:p>
+        </w:tc>
+      </w:tr>
+      <w:tr>
+        <w:tc>
+          <w:tcPr>
+            <w:tcW w:w="540" w:type="dxa"/>
+          </w:tcPr>
+          <w:p>
+            <w:pPr>
+              <w:pStyle w:val="TableEntry"/>
+              <w:jc w:val="right"/>
+            </w:pPr>
+            <w:r>
+              <w:t>8</w:t>
+            </w:r>
+            <w:r>
+              <w:t>.</w:t>
             </w:r>
           </w:p>
         </w:tc>
@@ -3523,7 +3721,19 @@
               <w:rPr>
                 <w:rStyle w:val="Command"/>
               </w:rPr>
-              <w:t>.heading.log()</w:t>
+              <w:t>.heading.</w:t>
+            </w:r>
+            <w:r>
+              <w:rPr>
+                <w:rStyle w:val="Command"/>
+              </w:rPr>
+              <w:t>toDouble</w:t>
+            </w:r>
+            <w:r>
+              <w:rPr>
+                <w:rStyle w:val="Command"/>
+              </w:rPr>
+              <w:t>()</w:t>
             </w:r>
             <w:r>
               <w:t xml:space="preserve"> with </w:t>
@@ -3552,7 +3762,10 @@
               <w:jc w:val="right"/>
             </w:pPr>
             <w:r>
-              <w:t>6.</w:t>
+              <w:t>9</w:t>
+            </w:r>
+            <w:r>
+              <w:t>.</w:t>
             </w:r>
           </w:p>
         </w:tc>
@@ -3616,7 +3829,10 @@
               <w:jc w:val="right"/>
             </w:pPr>
             <w:r>
-              <w:t>7.</w:t>
+              <w:t>10</w:t>
+            </w:r>
+            <w:r>
+              <w:t>.</w:t>
             </w:r>
           </w:p>
         </w:tc>
@@ -3663,7 +3879,10 @@
               <w:jc w:val="right"/>
             </w:pPr>
             <w:r>
-              <w:t>8.</w:t>
+              <w:t>11</w:t>
+            </w:r>
+            <w:r>
+              <w:t>.</w:t>
             </w:r>
           </w:p>
         </w:tc>
@@ -3710,7 +3929,10 @@
               <w:jc w:val="right"/>
             </w:pPr>
             <w:r>
-              <w:t>9.</w:t>
+              <w:t>12</w:t>
+            </w:r>
+            <w:r>
+              <w:t>.</w:t>
             </w:r>
           </w:p>
         </w:tc>
@@ -3769,7 +3991,14 @@
               <w:jc w:val="right"/>
             </w:pPr>
             <w:r>
-              <w:t>10.</w:t>
+              <w:lastRenderedPageBreak/>
+              <w:t>1</w:t>
+            </w:r>
+            <w:r>
+              <w:t>3</w:t>
+            </w:r>
+            <w:r>
+              <w:t>.</w:t>
             </w:r>
           </w:p>
         </w:tc>
@@ -3816,7 +4045,13 @@
               <w:jc w:val="right"/>
             </w:pPr>
             <w:r>
-              <w:t>11.</w:t>
+              <w:t>1</w:t>
+            </w:r>
+            <w:r>
+              <w:t>4</w:t>
+            </w:r>
+            <w:r>
+              <w:t>.</w:t>
             </w:r>
           </w:p>
         </w:tc>
@@ -3829,7 +4064,19 @@
               <w:pStyle w:val="TableEntry"/>
             </w:pPr>
             <w:r>
-              <w:t xml:space="preserve">Copy the </w:t>
+              <w:t xml:space="preserve">From the </w:t>
+            </w:r>
+            <w:r>
+              <w:rPr>
+                <w:rStyle w:val="Command"/>
+              </w:rPr>
+              <w:t>TeamCode</w:t>
+            </w:r>
+            <w:r>
+              <w:t xml:space="preserve"> folder, co</w:t>
+            </w:r>
+            <w:r>
+              <w:t xml:space="preserve">py the </w:t>
             </w:r>
             <w:r>
               <w:rPr>
@@ -3881,8 +4128,13 @@
               <w:jc w:val="right"/>
             </w:pPr>
             <w:r>
-              <w:lastRenderedPageBreak/>
-              <w:t>12.</w:t>
+              <w:t>1</w:t>
+            </w:r>
+            <w:r>
+              <w:t>5</w:t>
+            </w:r>
+            <w:r>
+              <w:t>.</w:t>
             </w:r>
           </w:p>
         </w:tc>
@@ -3920,7 +4172,13 @@
               <w:jc w:val="right"/>
             </w:pPr>
             <w:r>
-              <w:t>13.</w:t>
+              <w:t>1</w:t>
+            </w:r>
+            <w:r>
+              <w:t>6</w:t>
+            </w:r>
+            <w:r>
+              <w:t>.</w:t>
             </w:r>
           </w:p>
         </w:tc>
@@ -3958,7 +4216,13 @@
               <w:jc w:val="right"/>
             </w:pPr>
             <w:r>
-              <w:t>14.</w:t>
+              <w:t>1</w:t>
+            </w:r>
+            <w:r>
+              <w:t>7</w:t>
+            </w:r>
+            <w:r>
+              <w:t>.</w:t>
             </w:r>
           </w:p>
         </w:tc>
@@ -3996,7 +4260,13 @@
               <w:jc w:val="right"/>
             </w:pPr>
             <w:r>
-              <w:t>15.</w:t>
+              <w:t>1</w:t>
+            </w:r>
+            <w:r>
+              <w:t>8</w:t>
+            </w:r>
+            <w:r>
+              <w:t>.</w:t>
             </w:r>
           </w:p>
         </w:tc>
@@ -4082,7 +4352,13 @@
               <w:jc w:val="right"/>
             </w:pPr>
             <w:r>
-              <w:t>16.</w:t>
+              <w:t>1</w:t>
+            </w:r>
+            <w:r>
+              <w:t>9</w:t>
+            </w:r>
+            <w:r>
+              <w:t>.</w:t>
             </w:r>
           </w:p>
         </w:tc>
@@ -4192,7 +4468,10 @@
               <w:jc w:val="right"/>
             </w:pPr>
             <w:r>
-              <w:t>17.</w:t>
+              <w:t>20</w:t>
+            </w:r>
+            <w:r>
+              <w:t>.</w:t>
             </w:r>
           </w:p>
         </w:tc>
@@ -4265,6 +4544,50 @@
             </w:r>
             <w:r>
               <w:t>RevHubOrientationOnRobot.UsbFacingDirection.UP;</w:t>
+            </w:r>
+          </w:p>
+        </w:tc>
+      </w:tr>
+      <w:tr>
+        <w:tc>
+          <w:tcPr>
+            <w:tcW w:w="540" w:type="dxa"/>
+          </w:tcPr>
+          <w:p>
+            <w:pPr>
+              <w:pStyle w:val="TableEntry"/>
+              <w:jc w:val="right"/>
+            </w:pPr>
+            <w:r>
+              <w:t>21.</w:t>
+            </w:r>
+          </w:p>
+        </w:tc>
+        <w:tc>
+          <w:tcPr>
+            <w:tcW w:w="6730" w:type="dxa"/>
+          </w:tcPr>
+          <w:p>
+            <w:pPr>
+              <w:pStyle w:val="TableEntry"/>
+            </w:pPr>
+            <w:r>
+              <w:t xml:space="preserve">Open </w:t>
+            </w:r>
+            <w:r>
+              <w:rPr>
+                <w:rStyle w:val="Command"/>
+              </w:rPr>
+              <w:t>SampleMecanumDrive</w:t>
+            </w:r>
+            <w:r>
+              <w:t xml:space="preserve"> and modify the names of the motors so that they match those in your </w:t>
+            </w:r>
+            <w:r>
+              <w:t>configuration</w:t>
+            </w:r>
+            <w:r>
+              <w:t xml:space="preserve"> file.</w:t>
             </w:r>
           </w:p>
         </w:tc>
@@ -4291,7 +4614,7 @@
       <w:pPr>
         <w:pStyle w:val="Heading1"/>
       </w:pPr>
-      <w:bookmarkStart w:id="6" w:name="_Toc149054593"/>
+      <w:bookmarkStart w:id="6" w:name="_Toc160117172"/>
       <w:r>
         <w:lastRenderedPageBreak/>
         <w:t>Verifying the SDK</w:t>
@@ -4329,26 +4652,20 @@
         <w:pStyle w:val="Body"/>
       </w:pPr>
       <w:r>
-        <w:t xml:space="preserve">Begin with openning a web browser to the </w:t>
+        <w:t xml:space="preserve">Begin with </w:t>
+      </w:r>
+      <w:r>
+        <w:t>opening</w:t>
+      </w:r>
+      <w:r>
+        <w:t xml:space="preserve"> a web browser to the </w:t>
       </w:r>
       <w:hyperlink r:id="rId15" w:history="1">
         <w:r>
           <w:rPr>
             <w:rStyle w:val="Hyperlink"/>
           </w:rPr>
-          <w:t>Road-Ru</w:t>
-        </w:r>
-        <w:r>
-          <w:rPr>
-            <w:rStyle w:val="Hyperlink"/>
-          </w:rPr>
-          <w:t>n</w:t>
-        </w:r>
-        <w:r>
-          <w:rPr>
-            <w:rStyle w:val="Hyperlink"/>
-          </w:rPr>
-          <w:t>ner web site</w:t>
+          <w:t>Road-Runner web site</w:t>
         </w:r>
       </w:hyperlink>
       <w:r>
@@ -4439,7 +4756,7 @@
       <w:pPr>
         <w:pStyle w:val="Heading1"/>
       </w:pPr>
-      <w:bookmarkStart w:id="7" w:name="_Toc149054594"/>
+      <w:bookmarkStart w:id="7" w:name="_Toc160117173"/>
       <w:r>
         <w:lastRenderedPageBreak/>
         <w:t>Preserving Changes Back into GitHub</w:t>
@@ -5239,7 +5556,7 @@
       <w:pPr>
         <w:pStyle w:val="Heading1"/>
       </w:pPr>
-      <w:bookmarkStart w:id="8" w:name="_Toc149054595"/>
+      <w:bookmarkStart w:id="8" w:name="_Toc160117174"/>
       <w:r>
         <w:lastRenderedPageBreak/>
         <w:t>Connecting Repository to Discord Server</w:t>
@@ -5511,10 +5828,10 @@
               <w:rPr>
                 <w:rStyle w:val="Command"/>
               </w:rPr>
-              <w:t>Copy Webhook URL</w:t>
-            </w:r>
-            <w:r>
-              <w:t xml:space="preserve"> button</w:t>
+              <w:t>Save Changes</w:t>
+            </w:r>
+            <w:r>
+              <w:t xml:space="preserve"> button to save the name change.</w:t>
             </w:r>
           </w:p>
         </w:tc>
@@ -5543,16 +5860,16 @@
               <w:pStyle w:val="TableEntry"/>
             </w:pPr>
             <w:r>
-              <w:t>In GitHub, select the newly created</w:t>
-            </w:r>
-            <w:r>
-              <w:rPr>
-                <w:rStyle w:val="Command"/>
-              </w:rPr>
-              <w:t xml:space="preserve"> </w:t>
-            </w:r>
-            <w:r>
-              <w:t>repository</w:t>
+              <w:t xml:space="preserve">Select the </w:t>
+            </w:r>
+            <w:r>
+              <w:rPr>
+                <w:rStyle w:val="Command"/>
+              </w:rPr>
+              <w:t>Copy Webhook URL</w:t>
+            </w:r>
+            <w:r>
+              <w:t xml:space="preserve"> button</w:t>
             </w:r>
           </w:p>
         </w:tc>
@@ -5581,16 +5898,16 @@
               <w:pStyle w:val="TableEntry"/>
             </w:pPr>
             <w:r>
-              <w:t xml:space="preserve">Select the </w:t>
-            </w:r>
-            <w:r>
-              <w:rPr>
-                <w:rStyle w:val="Command"/>
-              </w:rPr>
-              <w:t>Settings</w:t>
-            </w:r>
-            <w:r>
-              <w:t xml:space="preserve"> button at the top of the window</w:t>
+              <w:t>In GitHub, select the newly created</w:t>
+            </w:r>
+            <w:r>
+              <w:rPr>
+                <w:rStyle w:val="Command"/>
+              </w:rPr>
+              <w:t xml:space="preserve"> </w:t>
+            </w:r>
+            <w:r>
+              <w:t>repository</w:t>
             </w:r>
           </w:p>
         </w:tc>
@@ -5625,10 +5942,10 @@
               <w:rPr>
                 <w:rStyle w:val="Command"/>
               </w:rPr>
-              <w:t>Webhooks</w:t>
-            </w:r>
-            <w:r>
-              <w:t xml:space="preserve"> button in the left-hand set of buttons</w:t>
+              <w:t>Settings</w:t>
+            </w:r>
+            <w:r>
+              <w:t xml:space="preserve"> button at the top of the window</w:t>
             </w:r>
           </w:p>
         </w:tc>
@@ -5663,10 +5980,10 @@
               <w:rPr>
                 <w:rStyle w:val="Command"/>
               </w:rPr>
-              <w:t>Add webhook</w:t>
-            </w:r>
-            <w:r>
-              <w:t xml:space="preserve"> button</w:t>
+              <w:t>Webhooks</w:t>
+            </w:r>
+            <w:r>
+              <w:t xml:space="preserve"> button in the left-hand set of buttons</w:t>
             </w:r>
           </w:p>
         </w:tc>
@@ -5695,7 +6012,16 @@
               <w:pStyle w:val="TableEntry"/>
             </w:pPr>
             <w:r>
-              <w:t>Log in to the repository, if requested</w:t>
+              <w:t xml:space="preserve">Select the </w:t>
+            </w:r>
+            <w:r>
+              <w:rPr>
+                <w:rStyle w:val="Command"/>
+              </w:rPr>
+              <w:t>Add webhook</w:t>
+            </w:r>
+            <w:r>
+              <w:t xml:space="preserve"> button</w:t>
             </w:r>
           </w:p>
         </w:tc>
@@ -5724,16 +6050,7 @@
               <w:pStyle w:val="TableEntry"/>
             </w:pPr>
             <w:r>
-              <w:t xml:space="preserve">Paste the string into the </w:t>
-            </w:r>
-            <w:r>
-              <w:rPr>
-                <w:rStyle w:val="Command"/>
-              </w:rPr>
-              <w:t>Payload URL</w:t>
-            </w:r>
-            <w:r>
-              <w:t xml:space="preserve"> field in GitHub</w:t>
+              <w:t>Log in to the repository, if requested</w:t>
             </w:r>
           </w:p>
         </w:tc>
@@ -5762,22 +6079,16 @@
               <w:pStyle w:val="TableEntry"/>
             </w:pPr>
             <w:r>
-              <w:t xml:space="preserve">Append the string </w:t>
-            </w:r>
-            <w:r>
-              <w:rPr>
-                <w:rStyle w:val="Command"/>
-              </w:rPr>
-              <w:t>/github</w:t>
-            </w:r>
-            <w:r>
-              <w:t xml:space="preserve"> to the </w:t>
+              <w:t xml:space="preserve">Paste the string into the </w:t>
             </w:r>
             <w:r>
               <w:rPr>
                 <w:rStyle w:val="Command"/>
               </w:rPr>
               <w:t>Payload URL</w:t>
+            </w:r>
+            <w:r>
+              <w:t xml:space="preserve"> field in GitHub</w:t>
             </w:r>
           </w:p>
         </w:tc>
@@ -5806,22 +6117,22 @@
               <w:pStyle w:val="TableEntry"/>
             </w:pPr>
             <w:r>
-              <w:t xml:space="preserve">Set the </w:t>
-            </w:r>
-            <w:r>
-              <w:rPr>
-                <w:rStyle w:val="Command"/>
-              </w:rPr>
-              <w:t>Content type</w:t>
-            </w:r>
-            <w:r>
-              <w:t xml:space="preserve"> to </w:t>
-            </w:r>
-            <w:r>
-              <w:rPr>
-                <w:rStyle w:val="Command"/>
-              </w:rPr>
-              <w:t>application/json</w:t>
+              <w:t xml:space="preserve">Append the string </w:t>
+            </w:r>
+            <w:r>
+              <w:rPr>
+                <w:rStyle w:val="Command"/>
+              </w:rPr>
+              <w:t>/github</w:t>
+            </w:r>
+            <w:r>
+              <w:t xml:space="preserve"> to the </w:t>
+            </w:r>
+            <w:r>
+              <w:rPr>
+                <w:rStyle w:val="Command"/>
+              </w:rPr>
+              <w:t>Payload URL</w:t>
             </w:r>
           </w:p>
         </w:tc>
@@ -5850,22 +6161,22 @@
               <w:pStyle w:val="TableEntry"/>
             </w:pPr>
             <w:r>
-              <w:t xml:space="preserve">Select the </w:t>
-            </w:r>
-            <w:r>
-              <w:rPr>
-                <w:rStyle w:val="Command"/>
-              </w:rPr>
-              <w:t>Send me everything</w:t>
-            </w:r>
-            <w:r>
-              <w:t xml:space="preserve"> radio button under the </w:t>
-            </w:r>
-            <w:r>
-              <w:rPr>
-                <w:rStyle w:val="Command"/>
-              </w:rPr>
-              <w:t>Which events would you like to trigger this webhook</w:t>
+              <w:t xml:space="preserve">Set the </w:t>
+            </w:r>
+            <w:r>
+              <w:rPr>
+                <w:rStyle w:val="Command"/>
+              </w:rPr>
+              <w:t>Content type</w:t>
+            </w:r>
+            <w:r>
+              <w:t xml:space="preserve"> to </w:t>
+            </w:r>
+            <w:r>
+              <w:rPr>
+                <w:rStyle w:val="Command"/>
+              </w:rPr>
+              <w:t>application/json</w:t>
             </w:r>
           </w:p>
         </w:tc>
@@ -5900,10 +6211,16 @@
               <w:rPr>
                 <w:rStyle w:val="Command"/>
               </w:rPr>
-              <w:t>Add webhook</w:t>
-            </w:r>
-            <w:r>
-              <w:t xml:space="preserve"> button</w:t>
+              <w:t>Send me everything</w:t>
+            </w:r>
+            <w:r>
+              <w:t xml:space="preserve"> radio button under the </w:t>
+            </w:r>
+            <w:r>
+              <w:rPr>
+                <w:rStyle w:val="Command"/>
+              </w:rPr>
+              <w:t>Which events would you like to trigger this webhook</w:t>
             </w:r>
           </w:p>
         </w:tc>
@@ -5920,6 +6237,44 @@
             </w:pPr>
             <w:r>
               <w:t>16.</w:t>
+            </w:r>
+          </w:p>
+        </w:tc>
+        <w:tc>
+          <w:tcPr>
+            <w:tcW w:w="6730" w:type="dxa"/>
+          </w:tcPr>
+          <w:p>
+            <w:pPr>
+              <w:pStyle w:val="TableEntry"/>
+            </w:pPr>
+            <w:r>
+              <w:t xml:space="preserve">Select the </w:t>
+            </w:r>
+            <w:r>
+              <w:rPr>
+                <w:rStyle w:val="Command"/>
+              </w:rPr>
+              <w:t>Add webhook</w:t>
+            </w:r>
+            <w:r>
+              <w:t xml:space="preserve"> button</w:t>
+            </w:r>
+          </w:p>
+        </w:tc>
+      </w:tr>
+      <w:tr>
+        <w:tc>
+          <w:tcPr>
+            <w:tcW w:w="540" w:type="dxa"/>
+          </w:tcPr>
+          <w:p>
+            <w:pPr>
+              <w:pStyle w:val="TableEntry"/>
+              <w:jc w:val="right"/>
+            </w:pPr>
+            <w:r>
+              <w:t>17.</w:t>
             </w:r>
           </w:p>
         </w:tc>
@@ -5951,7 +6306,7 @@
       <w:pPr>
         <w:pStyle w:val="Heading1"/>
       </w:pPr>
-      <w:bookmarkStart w:id="9" w:name="_Toc149054596"/>
+      <w:bookmarkStart w:id="9" w:name="_Toc160117175"/>
       <w:r>
         <w:lastRenderedPageBreak/>
         <w:t>Troubleshooting</w:t>
@@ -6002,7 +6357,7 @@
       <w:tr>
         <w:tc>
           <w:tcPr>
-            <w:tcW w:w="1216" w:type="dxa"/>
+            <w:tcW w:w="1363" w:type="dxa"/>
             <w:tcMar>
               <w:top w:w="144" w:type="dxa"/>
               <w:left w:w="115" w:type="dxa"/>
@@ -6120,7 +6475,7 @@
       <w:tr>
         <w:tc>
           <w:tcPr>
-            <w:tcW w:w="1216" w:type="dxa"/>
+            <w:tcW w:w="1363" w:type="dxa"/>
             <w:tcMar>
               <w:top w:w="144" w:type="dxa"/>
               <w:left w:w="115" w:type="dxa"/>
@@ -6188,6 +6543,29 @@
                 <w:color w:val="313338"/>
               </w:rPr>
               <w:t>Solution2:</w:t>
+            </w:r>
+            <w:r>
+              <w:rPr>
+                <w:rFonts w:ascii="Noto Sans" w:hAnsi="Noto Sans" w:cs="Noto Sans"/>
+                <w:color w:val="313338"/>
+              </w:rPr>
+              <w:br/>
+            </w:r>
+          </w:p>
+          <w:p>
+            <w:pPr>
+              <w:pStyle w:val="Body"/>
+              <w:rPr>
+                <w:rFonts w:ascii="Noto Sans" w:hAnsi="Noto Sans" w:cs="Noto Sans"/>
+                <w:color w:val="313338"/>
+              </w:rPr>
+            </w:pPr>
+            <w:r>
+              <w:rPr>
+                <w:rFonts w:ascii="Noto Sans" w:hAnsi="Noto Sans" w:cs="Noto Sans"/>
+                <w:color w:val="313338"/>
+              </w:rPr>
+              <w:t>Solution3:</w:t>
             </w:r>
           </w:p>
         </w:tc>
@@ -6290,6 +6668,14 @@
             </w:r>
             <w:r>
               <w:t>.</w:t>
+            </w:r>
+          </w:p>
+          <w:p>
+            <w:pPr>
+              <w:pStyle w:val="Body"/>
+            </w:pPr>
+            <w:r>
+              <w:t>Run the opmode using a Driver Station to see if there is a thrown exception</w:t>
             </w:r>
           </w:p>
         </w:tc>
@@ -6514,7 +6900,7 @@
         <w:sz w:val="20"/>
         <w:szCs w:val="20"/>
       </w:rPr>
-      <w:t>10/24/23</w:t>
+      <w:t>2/29/24</w:t>
     </w:r>
     <w:r>
       <w:rPr>
@@ -8669,9 +9055,9 @@
     <w:name w:val="BodyNote"/>
     <w:basedOn w:val="TableNote"/>
     <w:qFormat/>
-    <w:rsid w:val="00292D0F"/>
+    <w:rsid w:val="009C1D17"/>
     <w:pPr>
-      <w:ind w:right="506"/>
+      <w:ind w:left="1170" w:right="506" w:hanging="827"/>
     </w:pPr>
   </w:style>
   <w:style w:type="paragraph" w:styleId="HTMLPreformatted">

</xml_diff>